<commit_message>
added text for potentiometer rapport
</commit_message>
<xml_diff>
--- a/Hardware/Potentiometer2.docx
+++ b/Hardware/Potentiometer2.docx
@@ -12,7 +12,10 @@
         <w:t>Potentiometer</w:t>
       </w:r>
       <w:r>
-        <w:t xml:space="preserve"> er den del af “motorstyring”</w:t>
+        <w:t xml:space="preserve"> er en</w:t>
+      </w:r>
+      <w:r>
+        <w:t xml:space="preserve"> del af “motorstyring”</w:t>
       </w:r>
       <w:r>
         <w:t xml:space="preserve"> blokken, så ved hjælp af </w:t>
@@ -21,7 +24,10 @@
         <w:t>Potentiometer</w:t>
       </w:r>
       <w:r>
-        <w:t>et kan den søger for at motoren ikke drejer for langt ud til begge sider.</w:t>
+        <w:t>et kan man</w:t>
+      </w:r>
+      <w:r>
+        <w:t xml:space="preserve"> søger for at motoren ikke drejer for langt ud til begge sider.</w:t>
       </w:r>
       <w:r>
         <w:t xml:space="preserve">  Der kunne være brugt en stepper motor til at syre det med, men for at få mere hardware med, blev det </w:t>
@@ -157,6 +163,132 @@
       </w:r>
     </w:p>
     <w:p>
+      <w:proofErr w:type="spellStart"/>
+      <w:r>
+        <w:t>ADC’en</w:t>
+      </w:r>
+      <w:proofErr w:type="spellEnd"/>
+      <w:r>
+        <w:t xml:space="preserve"> er en </w:t>
+      </w:r>
+      <w:r>
+        <w:rPr>
+          <w:rFonts w:ascii="Verdana" w:hAnsi="Verdana" w:cs="Arial"/>
+          <w:bCs/>
+          <w:color w:val="000000"/>
+          <w:sz w:val="20"/>
+          <w:szCs w:val="20"/>
+          <w:lang w:val="da"/>
+        </w:rPr>
+        <w:t>sample hold kreds</w:t>
+      </w:r>
+      <w:r>
+        <w:rPr>
+          <w:rFonts w:ascii="Verdana" w:hAnsi="Verdana" w:cs="Arial"/>
+          <w:bCs/>
+          <w:color w:val="000000"/>
+          <w:sz w:val="20"/>
+          <w:szCs w:val="20"/>
+          <w:lang w:val="da"/>
+        </w:rPr>
+        <w:t xml:space="preserve">, som vil sige den holder på </w:t>
+      </w:r>
+      <w:proofErr w:type="spellStart"/>
+      <w:r>
+        <w:rPr>
+          <w:rFonts w:ascii="Verdana" w:hAnsi="Verdana" w:cs="Arial"/>
+          <w:bCs/>
+          <w:color w:val="000000"/>
+          <w:sz w:val="20"/>
+          <w:szCs w:val="20"/>
+          <w:lang w:val="da"/>
+        </w:rPr>
+        <w:t>dataen</w:t>
+      </w:r>
+      <w:proofErr w:type="spellEnd"/>
+      <w:r>
+        <w:rPr>
+          <w:rFonts w:ascii="Verdana" w:hAnsi="Verdana" w:cs="Arial"/>
+          <w:bCs/>
+          <w:color w:val="000000"/>
+          <w:sz w:val="20"/>
+          <w:szCs w:val="20"/>
+          <w:lang w:val="da"/>
+        </w:rPr>
+        <w:t xml:space="preserve"> end til den ar fundet sin værdi, så der går noget tid i hver værdi, så der er søge</w:t>
+      </w:r>
+      <w:r>
+        <w:rPr>
+          <w:rFonts w:ascii="Verdana" w:hAnsi="Verdana" w:cs="Arial"/>
+          <w:bCs/>
+          <w:color w:val="000000"/>
+          <w:sz w:val="20"/>
+          <w:szCs w:val="20"/>
+          <w:lang w:val="da"/>
+        </w:rPr>
+        <w:t>re</w:t>
+      </w:r>
+      <w:r>
+        <w:rPr>
+          <w:rFonts w:ascii="Verdana" w:hAnsi="Verdana" w:cs="Arial"/>
+          <w:bCs/>
+          <w:color w:val="000000"/>
+          <w:sz w:val="20"/>
+          <w:szCs w:val="20"/>
+          <w:lang w:val="da"/>
+        </w:rPr>
+        <w:t xml:space="preserve">t for at der ikke bliver lavet over samples og der ikke bliver lavet </w:t>
+      </w:r>
+      <w:proofErr w:type="spellStart"/>
+      <w:r>
+        <w:rPr>
+          <w:rFonts w:ascii="Verdana" w:hAnsi="Verdana" w:cs="Arial"/>
+          <w:bCs/>
+          <w:color w:val="000000"/>
+          <w:sz w:val="20"/>
+          <w:szCs w:val="20"/>
+          <w:lang w:val="da"/>
+        </w:rPr>
+        <w:t>aliasing</w:t>
+      </w:r>
+      <w:proofErr w:type="spellEnd"/>
+      <w:r>
+        <w:rPr>
+          <w:rFonts w:ascii="Verdana" w:hAnsi="Verdana" w:cs="Arial"/>
+          <w:bCs/>
+          <w:color w:val="000000"/>
+          <w:sz w:val="20"/>
+          <w:szCs w:val="20"/>
+          <w:lang w:val="da"/>
+        </w:rPr>
+        <w:t xml:space="preserve"> af det signal som kommer ind i </w:t>
+      </w:r>
+      <w:proofErr w:type="spellStart"/>
+      <w:r>
+        <w:rPr>
+          <w:rFonts w:ascii="Verdana" w:hAnsi="Verdana" w:cs="Arial"/>
+          <w:bCs/>
+          <w:color w:val="000000"/>
+          <w:sz w:val="20"/>
+          <w:szCs w:val="20"/>
+          <w:lang w:val="da"/>
+        </w:rPr>
+        <w:t>ADC’en</w:t>
+      </w:r>
+      <w:proofErr w:type="spellEnd"/>
+      <w:r>
+        <w:rPr>
+          <w:rFonts w:ascii="Verdana" w:hAnsi="Verdana" w:cs="Arial"/>
+          <w:bCs/>
+          <w:color w:val="000000"/>
+          <w:sz w:val="20"/>
+          <w:szCs w:val="20"/>
+          <w:lang w:val="da"/>
+        </w:rPr>
+        <w:t xml:space="preserve">. </w:t>
+      </w:r>
+    </w:p>
+    <w:p>
       <w:r>
         <w:t>Der er blevet målt med en vinkel måler for at over holde kravene i</w:t>
       </w:r>
@@ -169,6 +301,8 @@
       <w:r>
         <w:t>. Hvor der blev fundet frem til min og max hvor motoren må køre i mellem.</w:t>
       </w:r>
+      <w:bookmarkStart w:id="0" w:name="_GoBack"/>
+      <w:bookmarkEnd w:id="0"/>
     </w:p>
     <w:p>
       <w:r>
@@ -255,8 +389,6 @@
       <w:r>
         <w:t xml:space="preserve"> mellem potentiometer og ADC. Så ADC er ca. 1.667V mindre end hvad potentiometer sender ud. </w:t>
       </w:r>
-      <w:bookmarkStart w:id="0" w:name="_GoBack"/>
-      <w:bookmarkEnd w:id="0"/>
     </w:p>
     <w:p/>
     <w:p/>
@@ -269,6 +401,9 @@
         <w:t>ADC’en</w:t>
       </w:r>
       <w:proofErr w:type="spellEnd"/>
+      <w:r>
+        <w:t xml:space="preserve"> og potentiometeret</w:t>
+      </w:r>
       <w:r>
         <w:t xml:space="preserve"> funger henvises der til </w:t>
       </w:r>
@@ -438,6 +573,7 @@
           <w:noProof/>
           <w:lang w:eastAsia="da-DK"/>
         </w:rPr>
+        <w:lastRenderedPageBreak/>
         <w:drawing>
           <wp:inline distT="0" distB="0" distL="0" distR="0" wp14:anchorId="634E1307" wp14:editId="20798CDC">
             <wp:extent cx="2552700" cy="1876425"/>
@@ -478,232 +614,232 @@
     <w:p/>
     <w:p>
       <w:r>
+        <w:t xml:space="preserve">Så </w:t>
+      </w:r>
+      <w:proofErr w:type="spellStart"/>
+      <w:r>
+        <w:t>dvs</w:t>
+      </w:r>
+      <w:proofErr w:type="spellEnd"/>
+      <w:r>
+        <w:t xml:space="preserve"> når potentiometeret står i midten vil der komme en spænding ud på </w:t>
+      </w:r>
+      <w:proofErr w:type="spellStart"/>
+      <w:r>
+        <w:t>ca</w:t>
+      </w:r>
+      <w:proofErr w:type="spellEnd"/>
+      <w:r>
+        <w:t xml:space="preserve"> 2.5V, så når spændingen bliver lavere vil der komme et punkt hvor motoren ikke vil kunne køre til den ene side mere og det samme sker når man hæver, vil motoren ikke kunne køre den anden vej. </w:t>
+      </w:r>
+    </w:p>
+    <w:p/>
+    <w:p>
+      <w:r>
+        <w:t>ADC</w:t>
+      </w:r>
+    </w:p>
+    <w:p>
+      <w:pPr>
+        <w:rPr>
+          <w:rFonts w:ascii="Verdana" w:hAnsi="Verdana" w:cs="Arial"/>
+          <w:bCs/>
+          <w:color w:val="000000"/>
+          <w:sz w:val="20"/>
+          <w:szCs w:val="20"/>
+          <w:lang w:val="da"/>
+        </w:rPr>
+      </w:pPr>
+      <w:r>
+        <w:t xml:space="preserve">For at kunne læse hvad spænding er på potentiometeret, så bliver der brugt i dette projekt ADC af typen </w:t>
+      </w:r>
+      <w:proofErr w:type="spellStart"/>
+      <w:r>
+        <w:rPr>
+          <w:rFonts w:ascii="Verdana" w:hAnsi="Verdana" w:cs="Arial"/>
+          <w:bCs/>
+          <w:color w:val="000000"/>
+          <w:sz w:val="20"/>
+          <w:szCs w:val="20"/>
+          <w:lang w:val="da"/>
+        </w:rPr>
+        <w:t>Sequencing</w:t>
+      </w:r>
+      <w:proofErr w:type="spellEnd"/>
+      <w:r>
+        <w:rPr>
+          <w:rFonts w:ascii="Verdana" w:hAnsi="Verdana" w:cs="Arial"/>
+          <w:bCs/>
+          <w:color w:val="000000"/>
+          <w:sz w:val="20"/>
+          <w:szCs w:val="20"/>
+          <w:lang w:val="da"/>
+        </w:rPr>
+        <w:t xml:space="preserve"> Successive </w:t>
+      </w:r>
+      <w:proofErr w:type="spellStart"/>
+      <w:r>
+        <w:rPr>
+          <w:rFonts w:ascii="Verdana" w:hAnsi="Verdana" w:cs="Arial"/>
+          <w:bCs/>
+          <w:color w:val="000000"/>
+          <w:sz w:val="20"/>
+          <w:szCs w:val="20"/>
+          <w:lang w:val="da"/>
+        </w:rPr>
+        <w:t>Approximation</w:t>
+      </w:r>
+      <w:proofErr w:type="spellEnd"/>
+      <w:r>
+        <w:rPr>
+          <w:rFonts w:ascii="Verdana" w:hAnsi="Verdana" w:cs="Arial"/>
+          <w:bCs/>
+          <w:color w:val="000000"/>
+          <w:sz w:val="20"/>
+          <w:szCs w:val="20"/>
+          <w:lang w:val="da"/>
+        </w:rPr>
+        <w:t xml:space="preserve"> ADC</w:t>
+      </w:r>
+      <w:r>
+        <w:rPr>
+          <w:rFonts w:ascii="Verdana" w:hAnsi="Verdana" w:cs="Arial"/>
+          <w:bCs/>
+          <w:color w:val="000000"/>
+          <w:sz w:val="20"/>
+          <w:szCs w:val="20"/>
+          <w:lang w:val="da"/>
+        </w:rPr>
+        <w:t xml:space="preserve">. Som funger på denne måde at </w:t>
+      </w:r>
+      <w:r>
+        <w:rPr>
+          <w:rFonts w:ascii="Verdana" w:hAnsi="Verdana" w:cs="Arial"/>
+          <w:bCs/>
+          <w:color w:val="000000"/>
+          <w:sz w:val="20"/>
+          <w:szCs w:val="20"/>
+          <w:lang w:val="da"/>
+        </w:rPr>
+        <w:t>det er et sample hold kreds, som vil sige at den holder på et signal end til den er klar på at tag et nyt signal ind. Så den har tid til at finde frem til hvilken v</w:t>
+      </w:r>
+      <w:r>
+        <w:rPr>
+          <w:rFonts w:ascii="Verdana" w:hAnsi="Verdana" w:cs="Arial"/>
+          <w:bCs/>
+          <w:color w:val="000000"/>
+          <w:sz w:val="20"/>
+          <w:szCs w:val="20"/>
+          <w:lang w:val="da"/>
+        </w:rPr>
+        <w:t>ærdi, som den skal konverter</w:t>
+      </w:r>
+      <w:r>
+        <w:rPr>
+          <w:rFonts w:ascii="Verdana" w:hAnsi="Verdana" w:cs="Arial"/>
+          <w:bCs/>
+          <w:color w:val="000000"/>
+          <w:sz w:val="20"/>
+          <w:szCs w:val="20"/>
+          <w:lang w:val="da"/>
+        </w:rPr>
+        <w:t xml:space="preserve">, er ved at sættet DAC til </w:t>
+      </w:r>
+      <w:proofErr w:type="spellStart"/>
+      <w:r>
+        <w:rPr>
+          <w:rFonts w:ascii="Verdana" w:hAnsi="Verdana" w:cs="Arial"/>
+          <w:bCs/>
+          <w:color w:val="000000"/>
+          <w:sz w:val="20"/>
+          <w:szCs w:val="20"/>
+          <w:lang w:val="da"/>
+        </w:rPr>
+        <w:t>midscale</w:t>
+      </w:r>
+      <w:proofErr w:type="spellEnd"/>
+      <w:r>
+        <w:rPr>
+          <w:rFonts w:ascii="Verdana" w:hAnsi="Verdana" w:cs="Arial"/>
+          <w:bCs/>
+          <w:color w:val="000000"/>
+          <w:sz w:val="20"/>
+          <w:szCs w:val="20"/>
+          <w:lang w:val="da"/>
+        </w:rPr>
+        <w:t xml:space="preserve"> og tjekke om inputtet er højre eller lavere end hvor </w:t>
+      </w:r>
+      <w:proofErr w:type="spellStart"/>
+      <w:r>
+        <w:rPr>
+          <w:rFonts w:ascii="Verdana" w:hAnsi="Verdana" w:cs="Arial"/>
+          <w:bCs/>
+          <w:color w:val="000000"/>
+          <w:sz w:val="20"/>
+          <w:szCs w:val="20"/>
+          <w:lang w:val="da"/>
+        </w:rPr>
+        <w:t>midscaler</w:t>
+      </w:r>
+      <w:proofErr w:type="spellEnd"/>
+      <w:r>
+        <w:rPr>
+          <w:rFonts w:ascii="Verdana" w:hAnsi="Verdana" w:cs="Arial"/>
+          <w:bCs/>
+          <w:color w:val="000000"/>
+          <w:sz w:val="20"/>
+          <w:szCs w:val="20"/>
+          <w:lang w:val="da"/>
+        </w:rPr>
+        <w:t xml:space="preserve"> er. Hvis den er højere får den 1 og hvis den er laver for den et 0, det bit bliver gemt i et register. Så finder man nu midten i mellem </w:t>
+      </w:r>
+      <w:proofErr w:type="spellStart"/>
+      <w:r>
+        <w:rPr>
+          <w:rFonts w:ascii="Verdana" w:hAnsi="Verdana" w:cs="Arial"/>
+          <w:bCs/>
+          <w:color w:val="000000"/>
+          <w:sz w:val="20"/>
+          <w:szCs w:val="20"/>
+          <w:lang w:val="da"/>
+        </w:rPr>
+        <w:t>midscale</w:t>
+      </w:r>
+      <w:proofErr w:type="spellEnd"/>
+      <w:r>
+        <w:rPr>
+          <w:rFonts w:ascii="Verdana" w:hAnsi="Verdana" w:cs="Arial"/>
+          <w:bCs/>
+          <w:color w:val="000000"/>
+          <w:sz w:val="20"/>
+          <w:szCs w:val="20"/>
+          <w:lang w:val="da"/>
+        </w:rPr>
+        <w:t xml:space="preserve"> og den øvre halvdel eller nedre halvdel af skalaen og sådan bliver man ved end til alle bit er blevet sat. Så tjekker man registeret for at læse hvilket tal som er fundet, ved at læse fra MSB til LSB og det er tal som man har sat på indgangen. På figuren kan man få et bedre overblik over hvordan ADC funger. </w:t>
+      </w:r>
+    </w:p>
+    <w:p>
+      <w:pPr>
+        <w:rPr>
+          <w:rFonts w:ascii="Verdana" w:hAnsi="Verdana" w:cs="Arial"/>
+          <w:bCs/>
+          <w:color w:val="000000"/>
+          <w:sz w:val="20"/>
+          <w:szCs w:val="20"/>
+          <w:lang w:val="da"/>
+        </w:rPr>
+      </w:pPr>
+      <w:r>
+        <w:rPr>
+          <w:rFonts w:ascii="Verdana" w:hAnsi="Verdana" w:cs="Arial"/>
+          <w:bCs/>
+          <w:noProof/>
+          <w:color w:val="000000"/>
+          <w:sz w:val="20"/>
+          <w:szCs w:val="20"/>
+          <w:lang w:eastAsia="da-DK"/>
+        </w:rPr>
         <w:lastRenderedPageBreak/>
-        <w:t xml:space="preserve">Så </w:t>
-      </w:r>
-      <w:proofErr w:type="spellStart"/>
-      <w:r>
-        <w:t>dvs</w:t>
-      </w:r>
-      <w:proofErr w:type="spellEnd"/>
-      <w:r>
-        <w:t xml:space="preserve"> når potentiometeret står i midten vil der komme en spænding ud på </w:t>
-      </w:r>
-      <w:proofErr w:type="spellStart"/>
-      <w:r>
-        <w:t>ca</w:t>
-      </w:r>
-      <w:proofErr w:type="spellEnd"/>
-      <w:r>
-        <w:t xml:space="preserve"> 2.5V, så når spændingen bliver lavere vil der komme et punkt hvor motoren ikke vil kunne køre til den ene side mere og det samme sker når man hæver, vil motoren ikke kunne køre den anden vej. </w:t>
-      </w:r>
-    </w:p>
-    <w:p/>
-    <w:p>
-      <w:r>
-        <w:t>ADC</w:t>
-      </w:r>
-    </w:p>
-    <w:p>
-      <w:pPr>
-        <w:rPr>
-          <w:rFonts w:ascii="Verdana" w:hAnsi="Verdana" w:cs="Arial"/>
-          <w:bCs/>
-          <w:color w:val="000000"/>
-          <w:sz w:val="20"/>
-          <w:szCs w:val="20"/>
-          <w:lang w:val="da"/>
-        </w:rPr>
-      </w:pPr>
-      <w:r>
-        <w:t xml:space="preserve">For at kunne læse hvad spænding er på potentiometeret, så bliver der brugt i dette projekt ADC af typen </w:t>
-      </w:r>
-      <w:proofErr w:type="spellStart"/>
-      <w:r>
-        <w:rPr>
-          <w:rFonts w:ascii="Verdana" w:hAnsi="Verdana" w:cs="Arial"/>
-          <w:bCs/>
-          <w:color w:val="000000"/>
-          <w:sz w:val="20"/>
-          <w:szCs w:val="20"/>
-          <w:lang w:val="da"/>
-        </w:rPr>
-        <w:t>Sequencing</w:t>
-      </w:r>
-      <w:proofErr w:type="spellEnd"/>
-      <w:r>
-        <w:rPr>
-          <w:rFonts w:ascii="Verdana" w:hAnsi="Verdana" w:cs="Arial"/>
-          <w:bCs/>
-          <w:color w:val="000000"/>
-          <w:sz w:val="20"/>
-          <w:szCs w:val="20"/>
-          <w:lang w:val="da"/>
-        </w:rPr>
-        <w:t xml:space="preserve"> Successive </w:t>
-      </w:r>
-      <w:proofErr w:type="spellStart"/>
-      <w:r>
-        <w:rPr>
-          <w:rFonts w:ascii="Verdana" w:hAnsi="Verdana" w:cs="Arial"/>
-          <w:bCs/>
-          <w:color w:val="000000"/>
-          <w:sz w:val="20"/>
-          <w:szCs w:val="20"/>
-          <w:lang w:val="da"/>
-        </w:rPr>
-        <w:t>Approximation</w:t>
-      </w:r>
-      <w:proofErr w:type="spellEnd"/>
-      <w:r>
-        <w:rPr>
-          <w:rFonts w:ascii="Verdana" w:hAnsi="Verdana" w:cs="Arial"/>
-          <w:bCs/>
-          <w:color w:val="000000"/>
-          <w:sz w:val="20"/>
-          <w:szCs w:val="20"/>
-          <w:lang w:val="da"/>
-        </w:rPr>
-        <w:t xml:space="preserve"> ADC</w:t>
-      </w:r>
-      <w:r>
-        <w:rPr>
-          <w:rFonts w:ascii="Verdana" w:hAnsi="Verdana" w:cs="Arial"/>
-          <w:bCs/>
-          <w:color w:val="000000"/>
-          <w:sz w:val="20"/>
-          <w:szCs w:val="20"/>
-          <w:lang w:val="da"/>
-        </w:rPr>
-        <w:t xml:space="preserve">. Som funger på denne måde at </w:t>
-      </w:r>
-      <w:r>
-        <w:rPr>
-          <w:rFonts w:ascii="Verdana" w:hAnsi="Verdana" w:cs="Arial"/>
-          <w:bCs/>
-          <w:color w:val="000000"/>
-          <w:sz w:val="20"/>
-          <w:szCs w:val="20"/>
-          <w:lang w:val="da"/>
-        </w:rPr>
-        <w:t>det er et sample hold kreds, som vil sige at den holder på et signal end til den er klar på at tag et nyt signal ind. Så den har tid til at finde frem til hvilken v</w:t>
-      </w:r>
-      <w:r>
-        <w:rPr>
-          <w:rFonts w:ascii="Verdana" w:hAnsi="Verdana" w:cs="Arial"/>
-          <w:bCs/>
-          <w:color w:val="000000"/>
-          <w:sz w:val="20"/>
-          <w:szCs w:val="20"/>
-          <w:lang w:val="da"/>
-        </w:rPr>
-        <w:t>ærdi, som den skal konverter</w:t>
-      </w:r>
-      <w:r>
-        <w:rPr>
-          <w:rFonts w:ascii="Verdana" w:hAnsi="Verdana" w:cs="Arial"/>
-          <w:bCs/>
-          <w:color w:val="000000"/>
-          <w:sz w:val="20"/>
-          <w:szCs w:val="20"/>
-          <w:lang w:val="da"/>
-        </w:rPr>
-        <w:t xml:space="preserve">, er ved at sættet DAC til </w:t>
-      </w:r>
-      <w:proofErr w:type="spellStart"/>
-      <w:r>
-        <w:rPr>
-          <w:rFonts w:ascii="Verdana" w:hAnsi="Verdana" w:cs="Arial"/>
-          <w:bCs/>
-          <w:color w:val="000000"/>
-          <w:sz w:val="20"/>
-          <w:szCs w:val="20"/>
-          <w:lang w:val="da"/>
-        </w:rPr>
-        <w:t>midscale</w:t>
-      </w:r>
-      <w:proofErr w:type="spellEnd"/>
-      <w:r>
-        <w:rPr>
-          <w:rFonts w:ascii="Verdana" w:hAnsi="Verdana" w:cs="Arial"/>
-          <w:bCs/>
-          <w:color w:val="000000"/>
-          <w:sz w:val="20"/>
-          <w:szCs w:val="20"/>
-          <w:lang w:val="da"/>
-        </w:rPr>
-        <w:t xml:space="preserve"> og tjekke om inputtet er højre eller lavere end hvor </w:t>
-      </w:r>
-      <w:proofErr w:type="spellStart"/>
-      <w:r>
-        <w:rPr>
-          <w:rFonts w:ascii="Verdana" w:hAnsi="Verdana" w:cs="Arial"/>
-          <w:bCs/>
-          <w:color w:val="000000"/>
-          <w:sz w:val="20"/>
-          <w:szCs w:val="20"/>
-          <w:lang w:val="da"/>
-        </w:rPr>
-        <w:t>midscaler</w:t>
-      </w:r>
-      <w:proofErr w:type="spellEnd"/>
-      <w:r>
-        <w:rPr>
-          <w:rFonts w:ascii="Verdana" w:hAnsi="Verdana" w:cs="Arial"/>
-          <w:bCs/>
-          <w:color w:val="000000"/>
-          <w:sz w:val="20"/>
-          <w:szCs w:val="20"/>
-          <w:lang w:val="da"/>
-        </w:rPr>
-        <w:t xml:space="preserve"> er. Hvis den er højere får den 1 og hvis den er laver for den et 0, det bit bliver gemt i et register. Så finder man nu midten i mellem </w:t>
-      </w:r>
-      <w:proofErr w:type="spellStart"/>
-      <w:r>
-        <w:rPr>
-          <w:rFonts w:ascii="Verdana" w:hAnsi="Verdana" w:cs="Arial"/>
-          <w:bCs/>
-          <w:color w:val="000000"/>
-          <w:sz w:val="20"/>
-          <w:szCs w:val="20"/>
-          <w:lang w:val="da"/>
-        </w:rPr>
-        <w:t>midscale</w:t>
-      </w:r>
-      <w:proofErr w:type="spellEnd"/>
-      <w:r>
-        <w:rPr>
-          <w:rFonts w:ascii="Verdana" w:hAnsi="Verdana" w:cs="Arial"/>
-          <w:bCs/>
-          <w:color w:val="000000"/>
-          <w:sz w:val="20"/>
-          <w:szCs w:val="20"/>
-          <w:lang w:val="da"/>
-        </w:rPr>
-        <w:t xml:space="preserve"> og den øvre halvdel eller nedre halvdel af skalaen og sådan bliver man ved end til alle bit er blevet sat. Så tjekker man registeret for at læse hvilket tal som er fundet, ved at læse fra MSB til LSB og det er tal som man har sat på indgangen. På figuren kan man få et bedre overblik over hvordan ADC funger. </w:t>
-      </w:r>
-    </w:p>
-    <w:p>
-      <w:pPr>
-        <w:rPr>
-          <w:rFonts w:ascii="Verdana" w:hAnsi="Verdana" w:cs="Arial"/>
-          <w:bCs/>
-          <w:color w:val="000000"/>
-          <w:sz w:val="20"/>
-          <w:szCs w:val="20"/>
-          <w:lang w:val="da"/>
-        </w:rPr>
-      </w:pPr>
-      <w:r>
-        <w:rPr>
-          <w:rFonts w:ascii="Verdana" w:hAnsi="Verdana" w:cs="Arial"/>
-          <w:bCs/>
-          <w:noProof/>
-          <w:color w:val="000000"/>
-          <w:sz w:val="20"/>
-          <w:szCs w:val="20"/>
-          <w:lang w:eastAsia="da-DK"/>
-        </w:rPr>
         <w:drawing>
           <wp:inline distT="0" distB="0" distL="0" distR="0" wp14:anchorId="39EEF5CA" wp14:editId="1F5810B7">
             <wp:extent cx="4244471" cy="5660400"/>
@@ -907,7 +1043,6 @@
           <w:noProof/>
           <w:lang w:eastAsia="da-DK"/>
         </w:rPr>
-        <w:lastRenderedPageBreak/>
         <w:drawing>
           <wp:inline distT="0" distB="0" distL="0" distR="0">
             <wp:extent cx="5019675" cy="2209800"/>
@@ -1490,6 +1625,524 @@
     </w:p>
     <w:p/>
     <w:p/>
+    <w:p/>
+    <w:p>
+      <w:r>
+        <w:t>For at kunne holde styre på at motoren ikke bare drejer hele vejen rundt, men holder sig inde for de grænser som blev fast sat i kravspecifikationen, er der blevet valgt at bruge et potentiometer, som virker på den måde at man kan ændre på modstandsværdien i selv potentiometeret, så man kan få en laver spænding ud, der ved kan man styre hvor langt motoren er drejet over til den ene side ved kun at kigge på selv spændingen fra potentiometeret. For at regne ud hvor langt motoren er, kan man regne ud hvor meget spænding der kommer ud ved at bruge spændingsdeler formlen, som er vist på figur \</w:t>
+      </w:r>
+      <w:proofErr w:type="spellStart"/>
+      <w:r>
+        <w:t>ref</w:t>
+      </w:r>
+      <w:proofErr w:type="spellEnd"/>
+      <w:r>
+        <w:t>{fig:potentiometer2}</w:t>
+      </w:r>
+    </w:p>
+    <w:p>
+      <w:pPr>
+        <w:rPr>
+          <w:lang w:val="en-US"/>
+        </w:rPr>
+      </w:pPr>
+      <w:r>
+        <w:rPr>
+          <w:lang w:val="en-US"/>
+        </w:rPr>
+        <w:t>\begin{figure}[H]</w:t>
+      </w:r>
+    </w:p>
+    <w:p>
+      <w:pPr>
+        <w:rPr>
+          <w:lang w:val="en-US"/>
+        </w:rPr>
+      </w:pPr>
+      <w:r>
+        <w:rPr>
+          <w:lang w:val="en-US"/>
+        </w:rPr>
+        <w:tab/>
+        <w:t>\centering</w:t>
+      </w:r>
+    </w:p>
+    <w:p>
+      <w:pPr>
+        <w:rPr>
+          <w:lang w:val="en-US"/>
+        </w:rPr>
+      </w:pPr>
+      <w:r>
+        <w:rPr>
+          <w:lang w:val="en-US"/>
+        </w:rPr>
+        <w:tab/>
+        <w:t>\includegraphics[width=\textwidth]{DesignOgImplementering/images/potentiometer}</w:t>
+      </w:r>
+    </w:p>
+    <w:p>
+      <w:r>
+        <w:rPr>
+          <w:lang w:val="en-US"/>
+        </w:rPr>
+        <w:tab/>
+      </w:r>
+      <w:r>
+        <w:t>\</w:t>
+      </w:r>
+      <w:proofErr w:type="spellStart"/>
+      <w:proofErr w:type="gramStart"/>
+      <w:r>
+        <w:t>caption</w:t>
+      </w:r>
+      <w:proofErr w:type="spellEnd"/>
+      <w:r>
+        <w:t>{</w:t>
+      </w:r>
+      <w:proofErr w:type="spellStart"/>
+      <w:proofErr w:type="gramEnd"/>
+      <w:r>
+        <w:t>spændigsdeler</w:t>
+      </w:r>
+      <w:proofErr w:type="spellEnd"/>
+      <w:r>
+        <w:t xml:space="preserve"> formlen hvordan den virker i </w:t>
+      </w:r>
+      <w:proofErr w:type="spellStart"/>
+      <w:r>
+        <w:t>potentiometere</w:t>
+      </w:r>
+      <w:proofErr w:type="spellEnd"/>
+      <w:r>
+        <w:t>}</w:t>
+      </w:r>
+    </w:p>
+    <w:p>
+      <w:pPr>
+        <w:rPr>
+          <w:lang w:val="en-US"/>
+        </w:rPr>
+      </w:pPr>
+      <w:r>
+        <w:tab/>
+      </w:r>
+      <w:r>
+        <w:rPr>
+          <w:lang w:val="en-US"/>
+        </w:rPr>
+        <w:t>\label{fig:potentiometer2}</w:t>
+      </w:r>
+    </w:p>
+    <w:p>
+      <w:pPr>
+        <w:rPr>
+          <w:lang w:val="en-US"/>
+        </w:rPr>
+      </w:pPr>
+      <w:r>
+        <w:rPr>
+          <w:lang w:val="en-US"/>
+        </w:rPr>
+        <w:lastRenderedPageBreak/>
+        <w:tab/>
+      </w:r>
+    </w:p>
+    <w:p>
+      <w:pPr>
+        <w:rPr>
+          <w:lang w:val="en-US"/>
+        </w:rPr>
+      </w:pPr>
+      <w:r>
+        <w:rPr>
+          <w:lang w:val="en-US"/>
+        </w:rPr>
+        <w:t>\end{figure}</w:t>
+      </w:r>
+    </w:p>
+    <w:p>
+      <w:r>
+        <w:t xml:space="preserve">Hvor man se </w:t>
+      </w:r>
+      <w:proofErr w:type="spellStart"/>
+      <w:r>
+        <w:t>Rtop</w:t>
+      </w:r>
+      <w:proofErr w:type="spellEnd"/>
+      <w:r>
+        <w:t xml:space="preserve"> og </w:t>
+      </w:r>
+      <w:proofErr w:type="spellStart"/>
+      <w:r>
+        <w:t>Rbottom</w:t>
+      </w:r>
+      <w:proofErr w:type="spellEnd"/>
+      <w:r>
+        <w:t xml:space="preserve">, som en modstand, men den bliver delt af </w:t>
+      </w:r>
+      <w:proofErr w:type="spellStart"/>
+      <w:r>
+        <w:t>midter</w:t>
+      </w:r>
+      <w:proofErr w:type="spellEnd"/>
+      <w:r>
+        <w:t xml:space="preserve"> strengen, som fortæller hvor modstanden skal deles henne og som man kan se på formlen ved side af, kan man se hvor meget spænding som kommer ud af den. </w:t>
+      </w:r>
+    </w:p>
+    <w:p>
+      <w:r>
+        <w:t>Det potentiometer som bliver brugt i dette projekt er 47Kohm, som er linæret vil spændingen stiger lige meget hver gang man drejer på potentiometeret</w:t>
+      </w:r>
+    </w:p>
+    <w:p/>
+    <w:p>
+      <w:pPr>
+        <w:rPr>
+          <w:lang w:val="en-US"/>
+        </w:rPr>
+      </w:pPr>
+      <w:r>
+        <w:rPr>
+          <w:lang w:val="en-US"/>
+        </w:rPr>
+        <w:t>\begin{figure}[H]</w:t>
+      </w:r>
+    </w:p>
+    <w:p>
+      <w:pPr>
+        <w:rPr>
+          <w:lang w:val="en-US"/>
+        </w:rPr>
+      </w:pPr>
+      <w:r>
+        <w:rPr>
+          <w:lang w:val="en-US"/>
+        </w:rPr>
+        <w:tab/>
+        <w:t>\centering</w:t>
+      </w:r>
+    </w:p>
+    <w:p>
+      <w:pPr>
+        <w:rPr>
+          <w:lang w:val="en-US"/>
+        </w:rPr>
+      </w:pPr>
+      <w:r>
+        <w:rPr>
+          <w:lang w:val="en-US"/>
+        </w:rPr>
+        <w:tab/>
+        <w:t>\includegraphics[width=\textwidth]{DesignOgImplementering/images/udpot}</w:t>
+      </w:r>
+    </w:p>
+    <w:p>
+      <w:r>
+        <w:rPr>
+          <w:lang w:val="en-US"/>
+        </w:rPr>
+        <w:tab/>
+      </w:r>
+      <w:r>
+        <w:t>\</w:t>
+      </w:r>
+      <w:proofErr w:type="spellStart"/>
+      <w:proofErr w:type="gramStart"/>
+      <w:r>
+        <w:t>caption</w:t>
+      </w:r>
+      <w:proofErr w:type="spellEnd"/>
+      <w:r>
+        <w:t>{</w:t>
+      </w:r>
+      <w:proofErr w:type="gramEnd"/>
+      <w:r>
+        <w:t>udregning for potentiometer}</w:t>
+      </w:r>
+    </w:p>
+    <w:p>
+      <w:r>
+        <w:tab/>
+        <w:t>\label{</w:t>
+      </w:r>
+      <w:proofErr w:type="spellStart"/>
+      <w:r>
+        <w:t>fig:pot</w:t>
+      </w:r>
+      <w:proofErr w:type="spellEnd"/>
+      <w:r>
+        <w:t>}</w:t>
+      </w:r>
+    </w:p>
+    <w:p>
+      <w:r>
+        <w:tab/>
+      </w:r>
+    </w:p>
+    <w:p>
+      <w:r>
+        <w:t>\end{</w:t>
+      </w:r>
+      <w:proofErr w:type="spellStart"/>
+      <w:r>
+        <w:t>figure</w:t>
+      </w:r>
+      <w:proofErr w:type="spellEnd"/>
+      <w:r>
+        <w:t>}</w:t>
+      </w:r>
+    </w:p>
+    <w:p>
+      <w:r>
+        <w:t xml:space="preserve">Så </w:t>
+      </w:r>
+      <w:proofErr w:type="spellStart"/>
+      <w:r>
+        <w:t>dvs</w:t>
+      </w:r>
+      <w:proofErr w:type="spellEnd"/>
+      <w:r>
+        <w:t xml:space="preserve"> når potentiometeret står i midten vil der komme en spænding ud på </w:t>
+      </w:r>
+      <w:proofErr w:type="spellStart"/>
+      <w:r>
+        <w:t>ca</w:t>
+      </w:r>
+      <w:proofErr w:type="spellEnd"/>
+      <w:r>
+        <w:t xml:space="preserve"> 2.5V, så når spændingen bliver lavere vil der komme et punkt hvor motoren ikke vil kunne køre til den ene side mere og det samme sker når man hæver, vil motoren ikke kunne køre den anden vej. </w:t>
+      </w:r>
+    </w:p>
+    <w:p>
+      <w:r>
+        <w:t xml:space="preserve">Der er blevet målt med en vinkel måler for at over holde kravene i </w:t>
+      </w:r>
+    </w:p>
+    <w:p/>
+    <w:p>
+      <w:r>
+        <w:t>\</w:t>
+      </w:r>
+      <w:proofErr w:type="spellStart"/>
+      <w:r>
+        <w:t>subsubsection</w:t>
+      </w:r>
+      <w:proofErr w:type="spellEnd"/>
+      <w:r>
+        <w:t>{ADC}</w:t>
+      </w:r>
+    </w:p>
+    <w:p>
+      <w:r>
+        <w:t xml:space="preserve">For at kunne læse hvad spænding er på potentiometeret, så bliver der brugt i dette projekt ADC af typen </w:t>
+      </w:r>
+      <w:proofErr w:type="spellStart"/>
+      <w:r>
+        <w:t>Sequencing</w:t>
+      </w:r>
+      <w:proofErr w:type="spellEnd"/>
+      <w:r>
+        <w:t xml:space="preserve"> Successive </w:t>
+      </w:r>
+      <w:proofErr w:type="spellStart"/>
+      <w:r>
+        <w:t>Approximation</w:t>
+      </w:r>
+      <w:proofErr w:type="spellEnd"/>
+      <w:r>
+        <w:t xml:space="preserve"> ADC. Som funger på denne måde at </w:t>
+      </w:r>
+    </w:p>
+    <w:p>
+      <w:r>
+        <w:t xml:space="preserve"> </w:t>
+      </w:r>
+      <w:proofErr w:type="gramStart"/>
+      <w:r>
+        <w:t>det</w:t>
+      </w:r>
+      <w:proofErr w:type="gramEnd"/>
+      <w:r>
+        <w:t xml:space="preserve"> er et sample hold kreds, som vil sige at den holder på et signal end til den er klar på at tag et nyt signal ind. Så den har tid til at finde frem til hvilken værdi, som den skal konverter til, er ved at sættet DAC til </w:t>
+      </w:r>
+      <w:proofErr w:type="spellStart"/>
+      <w:r>
+        <w:t>midscale</w:t>
+      </w:r>
+      <w:proofErr w:type="spellEnd"/>
+      <w:r>
+        <w:t xml:space="preserve"> og tjekke om inputtet er højre eller lavere end hvor </w:t>
+      </w:r>
+      <w:proofErr w:type="spellStart"/>
+      <w:r>
+        <w:t>midscaler</w:t>
+      </w:r>
+      <w:proofErr w:type="spellEnd"/>
+      <w:r>
+        <w:t xml:space="preserve"> er. Hvis den er højere får den 1 og hvis den er laver for den et 0, det bit bliver gemt i et register. Så finder man nu midten i mellem </w:t>
+      </w:r>
+      <w:proofErr w:type="spellStart"/>
+      <w:r>
+        <w:t>midscale</w:t>
+      </w:r>
+      <w:proofErr w:type="spellEnd"/>
+      <w:r>
+        <w:t xml:space="preserve"> og den øvre halvdel eller nedre halvdel af skalaen og sådan bliver man ved end til alle bit er blevet sat. Så tjekker man registeret for at læse hvilket tal som er fundet, ved at læse fra </w:t>
+      </w:r>
+      <w:proofErr w:type="gramStart"/>
+      <w:r>
+        <w:t>MSB(</w:t>
+      </w:r>
+      <w:proofErr w:type="gramEnd"/>
+      <w:r>
+        <w:t xml:space="preserve">most </w:t>
+      </w:r>
+      <w:proofErr w:type="spellStart"/>
+      <w:r>
+        <w:t>significant</w:t>
+      </w:r>
+      <w:proofErr w:type="spellEnd"/>
+      <w:r>
+        <w:t xml:space="preserve"> bit) til LSB(</w:t>
+      </w:r>
+      <w:proofErr w:type="spellStart"/>
+      <w:r>
+        <w:t>least</w:t>
+      </w:r>
+      <w:proofErr w:type="spellEnd"/>
+      <w:r>
+        <w:t xml:space="preserve"> </w:t>
+      </w:r>
+      <w:proofErr w:type="spellStart"/>
+      <w:r>
+        <w:t>significant</w:t>
+      </w:r>
+      <w:proofErr w:type="spellEnd"/>
+      <w:r>
+        <w:t xml:space="preserve"> bit) og det er tal som man har sat på indgangen. På figuren\</w:t>
+      </w:r>
+      <w:proofErr w:type="spellStart"/>
+      <w:r>
+        <w:t>ref</w:t>
+      </w:r>
+      <w:proofErr w:type="spellEnd"/>
+      <w:r>
+        <w:t xml:space="preserve">{fig:ADC1} kan man få et bedre overblik over hvordan ADC funger. </w:t>
+      </w:r>
+    </w:p>
+    <w:p/>
+    <w:p>
+      <w:r>
+        <w:t>\</w:t>
+      </w:r>
+      <w:proofErr w:type="spellStart"/>
+      <w:r>
+        <w:t>begin</w:t>
+      </w:r>
+      <w:proofErr w:type="spellEnd"/>
+      <w:r>
+        <w:t>{</w:t>
+      </w:r>
+      <w:proofErr w:type="spellStart"/>
+      <w:r>
+        <w:t>figure</w:t>
+      </w:r>
+      <w:proofErr w:type="spellEnd"/>
+      <w:r>
+        <w:t>}[H]</w:t>
+      </w:r>
+    </w:p>
+    <w:p>
+      <w:pPr>
+        <w:rPr>
+          <w:lang w:val="en-US"/>
+        </w:rPr>
+      </w:pPr>
+      <w:r>
+        <w:tab/>
+      </w:r>
+      <w:r>
+        <w:rPr>
+          <w:lang w:val="en-US"/>
+        </w:rPr>
+        <w:t>\centering</w:t>
+      </w:r>
+    </w:p>
+    <w:p>
+      <w:pPr>
+        <w:rPr>
+          <w:lang w:val="en-US"/>
+        </w:rPr>
+      </w:pPr>
+      <w:r>
+        <w:rPr>
+          <w:lang w:val="en-US"/>
+        </w:rPr>
+        <w:lastRenderedPageBreak/>
+        <w:tab/>
+        <w:t>\includegraphics[width=\textwidth]{DesignOgImplementering/images/ADC}</w:t>
+      </w:r>
+    </w:p>
+    <w:p>
+      <w:r>
+        <w:rPr>
+          <w:lang w:val="en-US"/>
+        </w:rPr>
+        <w:tab/>
+      </w:r>
+      <w:r>
+        <w:t>\</w:t>
+      </w:r>
+      <w:proofErr w:type="spellStart"/>
+      <w:proofErr w:type="gramStart"/>
+      <w:r>
+        <w:t>caption</w:t>
+      </w:r>
+      <w:proofErr w:type="spellEnd"/>
+      <w:r>
+        <w:t>{</w:t>
+      </w:r>
+      <w:proofErr w:type="gramEnd"/>
+      <w:r>
+        <w:t>Hvordan ADC virker}</w:t>
+      </w:r>
+    </w:p>
+    <w:p>
+      <w:r>
+        <w:tab/>
+        <w:t>\label{fig:ADC1}</w:t>
+      </w:r>
+    </w:p>
+    <w:p>
+      <w:r>
+        <w:tab/>
+      </w:r>
+    </w:p>
+    <w:p>
+      <w:r>
+        <w:t>\end{</w:t>
+      </w:r>
+      <w:proofErr w:type="spellStart"/>
+      <w:r>
+        <w:t>figure</w:t>
+      </w:r>
+      <w:proofErr w:type="spellEnd"/>
+      <w:r>
+        <w:t>}</w:t>
+      </w:r>
+    </w:p>
+    <w:p/>
+    <w:p>
+      <w:r>
+        <w:t>Jo flere bit man har jo mere præcise bliver det også, men man kan godt risiker at man er 1LSB over/under det resultat man skal have,</w:t>
+      </w:r>
+      <w:r>
+        <w:t xml:space="preserve"> </w:t>
+      </w:r>
+      <w:r>
+        <w:t>men for dette projekt gør det ikke noget om man 1 LSB over/under.</w:t>
+      </w:r>
+    </w:p>
     <w:p/>
     <w:sectPr>
       <w:pgSz w:w="11906" w:h="16838"/>

</xml_diff>

<commit_message>
added text for detektor rapport
</commit_message>
<xml_diff>
--- a/Hardware/Potentiometer2.docx
+++ b/Hardware/Potentiometer2.docx
@@ -9,13 +9,15 @@
     </w:p>
     <w:p>
       <w:r>
-        <w:t>Potentiometer</w:t>
-      </w:r>
-      <w:r>
-        <w:t xml:space="preserve"> er en</w:t>
-      </w:r>
-      <w:r>
-        <w:t xml:space="preserve"> del af “motorstyring”</w:t>
+        <w:t>Detektor</w:t>
+      </w:r>
+    </w:p>
+    <w:p>
+      <w:r>
+        <w:t xml:space="preserve">Dette er en form for en detektor, som består af et potentiometer og en ADC, som er en del af </w:t>
+      </w:r>
+      <w:r>
+        <w:t>“motorstyring”</w:t>
       </w:r>
       <w:r>
         <w:t xml:space="preserve"> blokken, så ved hjælp af </w:t>
@@ -180,18 +182,18 @@
           <w:szCs w:val="20"/>
           <w:lang w:val="da"/>
         </w:rPr>
-        <w:t>sample hold kreds</w:t>
-      </w:r>
-      <w:r>
-        <w:rPr>
-          <w:rFonts w:ascii="Verdana" w:hAnsi="Verdana" w:cs="Arial"/>
-          <w:bCs/>
-          <w:color w:val="000000"/>
-          <w:sz w:val="20"/>
-          <w:szCs w:val="20"/>
-          <w:lang w:val="da"/>
-        </w:rPr>
-        <w:t xml:space="preserve">, som vil sige den holder på </w:t>
+        <w:t>sample hold kreds, som vil sige den</w:t>
+      </w:r>
+      <w:r>
+        <w:rPr>
+          <w:rFonts w:ascii="Verdana" w:hAnsi="Verdana" w:cs="Arial"/>
+          <w:bCs/>
+          <w:color w:val="000000"/>
+          <w:sz w:val="20"/>
+          <w:szCs w:val="20"/>
+          <w:lang w:val="da"/>
+        </w:rPr>
+        <w:t xml:space="preserve"> holder på </w:t>
       </w:r>
       <w:proofErr w:type="spellStart"/>
       <w:r>
@@ -215,7 +217,40 @@
           <w:szCs w:val="20"/>
           <w:lang w:val="da"/>
         </w:rPr>
-        <w:t xml:space="preserve"> end til den ar fundet sin værdi, så der går noget tid i hver værdi, så der er søge</w:t>
+        <w:t xml:space="preserve"> end til der er fundet en</w:t>
+      </w:r>
+      <w:r>
+        <w:rPr>
+          <w:rFonts w:ascii="Verdana" w:hAnsi="Verdana" w:cs="Arial"/>
+          <w:bCs/>
+          <w:color w:val="000000"/>
+          <w:sz w:val="20"/>
+          <w:szCs w:val="20"/>
+          <w:lang w:val="da"/>
+        </w:rPr>
+        <w:t xml:space="preserve"> værdi, så der går noget tid i </w:t>
+      </w:r>
+      <w:r>
+        <w:rPr>
+          <w:rFonts w:ascii="Verdana" w:hAnsi="Verdana" w:cs="Arial"/>
+          <w:bCs/>
+          <w:color w:val="000000"/>
+          <w:sz w:val="20"/>
+          <w:szCs w:val="20"/>
+          <w:lang w:val="da"/>
+        </w:rPr>
+        <w:t xml:space="preserve">mellem </w:t>
+      </w:r>
+      <w:r>
+        <w:rPr>
+          <w:rFonts w:ascii="Verdana" w:hAnsi="Verdana" w:cs="Arial"/>
+          <w:bCs/>
+          <w:color w:val="000000"/>
+          <w:sz w:val="20"/>
+          <w:szCs w:val="20"/>
+          <w:lang w:val="da"/>
+        </w:rPr>
+        <w:t>hver værdi, så der er søge</w:t>
       </w:r>
       <w:r>
         <w:rPr>
@@ -301,8 +336,6 @@
       <w:r>
         <w:t>. Hvor der blev fundet frem til min og max hvor motoren må køre i mellem.</w:t>
       </w:r>
-      <w:bookmarkStart w:id="0" w:name="_GoBack"/>
-      <w:bookmarkEnd w:id="0"/>
     </w:p>
     <w:p>
       <w:r>
@@ -340,10 +373,10 @@
           <w:lang w:eastAsia="da-DK"/>
         </w:rPr>
         <w:drawing>
-          <wp:inline distT="0" distB="0" distL="0" distR="0" wp14:anchorId="085963E0" wp14:editId="68595002">
-            <wp:extent cx="1123950" cy="685800"/>
+          <wp:inline distT="0" distB="0" distL="0" distR="0" wp14:anchorId="7A573816" wp14:editId="15E4464C">
+            <wp:extent cx="1200150" cy="609600"/>
             <wp:effectExtent l="0" t="0" r="0" b="0"/>
-            <wp:docPr id="7" name="Billede 7"/>
+            <wp:docPr id="10" name="Billede 10"/>
             <wp:cNvGraphicFramePr>
               <a:graphicFrameLocks xmlns:a="http://schemas.openxmlformats.org/drawingml/2006/main" noChangeAspect="1"/>
             </wp:cNvGraphicFramePr>
@@ -363,7 +396,7 @@
                   <pic:spPr>
                     <a:xfrm>
                       <a:off x="0" y="0"/>
-                      <a:ext cx="1123950" cy="685800"/>
+                      <a:ext cx="1200150" cy="609600"/>
                     </a:xfrm>
                     <a:prstGeom prst="rect">
                       <a:avLst/>
@@ -377,20 +410,29 @@
       </w:r>
     </w:p>
     <w:p>
+      <w:bookmarkStart w:id="0" w:name="_GoBack"/>
       <w:r>
         <w:t>Der er en forskel på</w:t>
       </w:r>
       <w:r>
-        <w:t xml:space="preserve"> ca. 1.667V </w:t>
+        <w:t xml:space="preserve"> ca. 1.515</w:t>
+      </w:r>
+      <w:r>
+        <w:t xml:space="preserve">V </w:t>
       </w:r>
       <w:r>
         <w:t xml:space="preserve"> </w:t>
       </w:r>
       <w:r>
-        <w:t xml:space="preserve"> mellem potentiometer og ADC. Så ADC er ca. 1.667V mindre end hvad potentiometer sender ud. </w:t>
-      </w:r>
-    </w:p>
-    <w:p/>
+        <w:t xml:space="preserve"> mellem potentiom</w:t>
+      </w:r>
+      <w:r>
+        <w:t>eter og ADC. Så ADC er ca. 1,515</w:t>
+      </w:r>
+      <w:r>
+        <w:t>V mindre end hvad potentiometer sender ud</w:t>
+      </w:r>
+    </w:p>
     <w:p/>
     <w:p>
       <w:r>
@@ -421,6 +463,7 @@
       </w:r>
       <w:proofErr w:type="spellEnd"/>
     </w:p>
+    <w:bookmarkEnd w:id="0"/>
     <w:p/>
     <w:p/>
     <w:p/>
@@ -560,10 +603,7 @@
         <w:t xml:space="preserve">, </w:t>
       </w:r>
       <w:r>
-        <w:t xml:space="preserve">som er </w:t>
-      </w:r>
-      <w:r>
-        <w:t>linæret vil spændingen stiger lige meget hver gang man drejer på potentiometeret</w:t>
+        <w:t>som er linæret vil spændingen stiger lige meget hver gang man drejer på potentiometeret</w:t>
       </w:r>
     </w:p>
     <w:p/>
@@ -710,40 +750,7 @@
           <w:szCs w:val="20"/>
           <w:lang w:val="da"/>
         </w:rPr>
-        <w:t xml:space="preserve">. Som funger på denne måde at </w:t>
-      </w:r>
-      <w:r>
-        <w:rPr>
-          <w:rFonts w:ascii="Verdana" w:hAnsi="Verdana" w:cs="Arial"/>
-          <w:bCs/>
-          <w:color w:val="000000"/>
-          <w:sz w:val="20"/>
-          <w:szCs w:val="20"/>
-          <w:lang w:val="da"/>
-        </w:rPr>
-        <w:t>det er et sample hold kreds, som vil sige at den holder på et signal end til den er klar på at tag et nyt signal ind. Så den har tid til at finde frem til hvilken v</w:t>
-      </w:r>
-      <w:r>
-        <w:rPr>
-          <w:rFonts w:ascii="Verdana" w:hAnsi="Verdana" w:cs="Arial"/>
-          <w:bCs/>
-          <w:color w:val="000000"/>
-          <w:sz w:val="20"/>
-          <w:szCs w:val="20"/>
-          <w:lang w:val="da"/>
-        </w:rPr>
-        <w:t>ærdi, som den skal konverter</w:t>
-      </w:r>
-      <w:r>
-        <w:rPr>
-          <w:rFonts w:ascii="Verdana" w:hAnsi="Verdana" w:cs="Arial"/>
-          <w:bCs/>
-          <w:color w:val="000000"/>
-          <w:sz w:val="20"/>
-          <w:szCs w:val="20"/>
-          <w:lang w:val="da"/>
-        </w:rPr>
-        <w:t xml:space="preserve">, er ved at sættet DAC til </w:t>
+        <w:t xml:space="preserve">. Som funger på denne måde at det er et sample hold kreds, som vil sige at den holder på et signal end til den er klar på at tag et nyt signal ind. Så den har tid til at finde frem til hvilken værdi, som den skal konverter, er ved at sættet DAC til </w:t>
       </w:r>
       <w:proofErr w:type="spellStart"/>
       <w:r>
@@ -910,29 +917,7 @@
           <w:szCs w:val="20"/>
           <w:lang w:val="da"/>
         </w:rPr>
-        <w:t>Jo flere bit man har jo mere præcise bliver det også, men man kan godt risiker at man er 1LSB over/under det resultat man skal have</w:t>
-      </w:r>
-      <w:r>
-        <w:rPr>
-          <w:rFonts w:ascii="Verdana" w:hAnsi="Verdana" w:cs="Arial"/>
-          <w:bCs/>
-          <w:color w:val="000000"/>
-          <w:sz w:val="20"/>
-          <w:szCs w:val="20"/>
-          <w:lang w:val="da"/>
-        </w:rPr>
-        <w:t>, men for dette projekt er det tæt nok på, til at motoren nok skal stoppe når den aflæste værdi kommer over/under et bestemt punkt</w:t>
-      </w:r>
-      <w:r>
-        <w:rPr>
-          <w:rFonts w:ascii="Verdana" w:hAnsi="Verdana" w:cs="Arial"/>
-          <w:bCs/>
-          <w:color w:val="000000"/>
-          <w:sz w:val="20"/>
-          <w:szCs w:val="20"/>
-          <w:lang w:val="da"/>
-        </w:rPr>
-        <w:t>.</w:t>
+        <w:t>Jo flere bit man har jo mere præcise bliver det også, men man kan godt risiker at man er 1LSB over/under det resultat man skal have, men for dette projekt er det tæt nok på, til at motoren nok skal stoppe når den aflæste værdi kommer over/under et bestemt punkt.</w:t>
       </w:r>
     </w:p>
     <w:p>
@@ -2032,33 +2017,28 @@
     </w:p>
     <w:p/>
     <w:p>
-      <w:r>
-        <w:t>\</w:t>
-      </w:r>
-      <w:proofErr w:type="spellStart"/>
-      <w:r>
-        <w:t>begin</w:t>
-      </w:r>
-      <w:proofErr w:type="spellEnd"/>
-      <w:r>
-        <w:t>{</w:t>
-      </w:r>
-      <w:proofErr w:type="spellStart"/>
-      <w:r>
-        <w:t>figure</w:t>
-      </w:r>
-      <w:proofErr w:type="spellEnd"/>
-      <w:r>
-        <w:t>}[H]</w:t>
-      </w:r>
-    </w:p>
-    <w:p>
       <w:pPr>
         <w:rPr>
           <w:lang w:val="en-US"/>
         </w:rPr>
       </w:pPr>
       <w:r>
+        <w:rPr>
+          <w:lang w:val="en-US"/>
+        </w:rPr>
+        <w:t>\begin{figure}[H]</w:t>
+      </w:r>
+    </w:p>
+    <w:p>
+      <w:pPr>
+        <w:rPr>
+          <w:lang w:val="en-US"/>
+        </w:rPr>
+      </w:pPr>
+      <w:r>
+        <w:rPr>
+          <w:lang w:val="en-US"/>
+        </w:rPr>
         <w:tab/>
       </w:r>
       <w:r>
@@ -2134,13 +2114,7 @@
     <w:p/>
     <w:p>
       <w:r>
-        <w:t>Jo flere bit man har jo mere præcise bliver det også, men man kan godt risiker at man er 1LSB over/under det resultat man skal have,</w:t>
-      </w:r>
-      <w:r>
-        <w:t xml:space="preserve"> </w:t>
-      </w:r>
-      <w:r>
-        <w:t>men for dette projekt gør det ikke noget om man 1 LSB over/under.</w:t>
+        <w:t>Jo flere bit man har jo mere præcise bliver det også, men man kan godt risiker at man er 1LSB over/under det resultat man skal have, men for dette projekt gør det ikke noget om man 1 LSB over/under.</w:t>
       </w:r>
     </w:p>
     <w:p/>

</xml_diff>